<commit_message>
Worked more on loop
</commit_message>
<xml_diff>
--- a/Stories/In Progress/Loop/Loop.docx
+++ b/Stories/In Progress/Loop/Loop.docx
@@ -440,6 +440,1645 @@
       <w:r>
         <w:rPr/>
         <w:t>She shook her head and then reacquainted herself with policy in the event of a crew death. The cause was still to be determined and it was her responsibility to figure it out. It was going to be a long month.</w:t>
+      </w:r>
+    </w:p>
+    <w:p>
+      <w:pPr>
+        <w:pStyle w:val="Normal"/>
+        <w:rPr/>
+      </w:pPr>
+      <w:r>
+        <w:rPr/>
+      </w:r>
+    </w:p>
+    <w:p>
+      <w:pPr>
+        <w:pStyle w:val="Normal"/>
+        <w:rPr/>
+      </w:pPr>
+      <w:r>
+        <w:rPr/>
+      </w:r>
+    </w:p>
+    <w:p>
+      <w:pPr>
+        <w:pStyle w:val="Normal"/>
+        <w:rPr/>
+      </w:pPr>
+      <w:r>
+        <w:rPr/>
+        <w:t xml:space="preserve">Captain Kuznetsov was not happy. This was not his first time in charge of a mission, although this was his first colonization effort. And he had seen things go south before, but this was a level of incompetence he rarely encountered, especially on his own ship. It seemed like Tareq had left his station without performing most of the required procedures. </w:t>
+      </w:r>
+    </w:p>
+    <w:p>
+      <w:pPr>
+        <w:pStyle w:val="Normal"/>
+        <w:rPr/>
+      </w:pPr>
+      <w:r>
+        <w:rPr/>
+      </w:r>
+    </w:p>
+    <w:p>
+      <w:pPr>
+        <w:pStyle w:val="Normal"/>
+        <w:rPr/>
+      </w:pPr>
+      <w:r>
+        <w:rPr/>
+        <w:t xml:space="preserve">On the other hand, a certain amount of alcohol and food had gone missing. Atmospherics logs indicated  drug use. </w:t>
+      </w:r>
+    </w:p>
+    <w:p>
+      <w:pPr>
+        <w:pStyle w:val="Normal"/>
+        <w:rPr/>
+      </w:pPr>
+      <w:r>
+        <w:rPr/>
+      </w:r>
+    </w:p>
+    <w:p>
+      <w:pPr>
+        <w:pStyle w:val="Normal"/>
+        <w:rPr/>
+      </w:pPr>
+      <w:r>
+        <w:rPr/>
+        <w:t>Kuznetsov looked at the tablet in his hands with dissatisfaction.</w:t>
+      </w:r>
+    </w:p>
+    <w:p>
+      <w:pPr>
+        <w:pStyle w:val="Normal"/>
+        <w:rPr/>
+      </w:pPr>
+      <w:r>
+        <w:rPr/>
+      </w:r>
+    </w:p>
+    <w:p>
+      <w:pPr>
+        <w:pStyle w:val="Normal"/>
+        <w:rPr/>
+      </w:pPr>
+      <w:r>
+        <w:rPr/>
+        <w:t>“</w:t>
+      </w:r>
+      <w:r>
+        <w:rPr/>
+        <w:t>You were right to wake me. The sooner we can complete the requisite procedures, the sooner we all can go back to cold sleep.”</w:t>
+      </w:r>
+    </w:p>
+    <w:p>
+      <w:pPr>
+        <w:pStyle w:val="Normal"/>
+        <w:rPr/>
+      </w:pPr>
+      <w:r>
+        <w:rPr/>
+      </w:r>
+    </w:p>
+    <w:p>
+      <w:pPr>
+        <w:pStyle w:val="Normal"/>
+        <w:rPr/>
+      </w:pPr>
+      <w:r>
+        <w:rPr/>
+        <w:t xml:space="preserve">He looked around the table. Sepha, the helmsman, Lidia, the main engineer, and Owen, the head of security looked back at him with grim expressions. </w:t>
+      </w:r>
+    </w:p>
+    <w:p>
+      <w:pPr>
+        <w:pStyle w:val="Normal"/>
+        <w:rPr/>
+      </w:pPr>
+      <w:r>
+        <w:rPr/>
+      </w:r>
+    </w:p>
+    <w:p>
+      <w:pPr>
+        <w:pStyle w:val="Normal"/>
+        <w:rPr/>
+      </w:pPr>
+      <w:r>
+        <w:rPr/>
+        <w:t>“</w:t>
+      </w:r>
+      <w:r>
+        <w:rPr/>
+        <w:t xml:space="preserve">This kind of thing isn't impossible. It used to be much more common before the technology was developed. I had hoped this mission would have been safer.” He said briskly. </w:t>
+      </w:r>
+    </w:p>
+    <w:p>
+      <w:pPr>
+        <w:pStyle w:val="Normal"/>
+        <w:rPr/>
+      </w:pPr>
+      <w:r>
+        <w:rPr/>
+      </w:r>
+    </w:p>
+    <w:p>
+      <w:pPr>
+        <w:pStyle w:val="Normal"/>
+        <w:rPr/>
+      </w:pPr>
+      <w:r>
+        <w:rPr/>
+        <w:t>“</w:t>
+      </w:r>
+      <w:r>
+        <w:rPr/>
+        <w:t>But this just goes to show how important it is that we stay to procedure. Li, your goal is to determine the cause of death, and if it was due to automated systems we need to know. I'll not have another kuiper incident here.” The thin man nodded silently in response and jotted something down on his own tablet.</w:t>
+      </w:r>
+    </w:p>
+    <w:p>
+      <w:pPr>
+        <w:pStyle w:val="Normal"/>
+        <w:rPr/>
+      </w:pPr>
+      <w:r>
+        <w:rPr/>
+      </w:r>
+    </w:p>
+    <w:p>
+      <w:pPr>
+        <w:pStyle w:val="Normal"/>
+        <w:rPr/>
+      </w:pPr>
+      <w:r>
+        <w:rPr/>
+        <w:t>“</w:t>
+      </w:r>
+      <w:r>
+        <w:rPr/>
+        <w:t>Lidia. If this was something wrong with the non-medical systems somehow, like a power surge or other discrepancy, we need to know that as well. I took a cursory look at the reactor logs, but I'd like you to do a deeper investigation. As a second task, someone needs to take a look at my tablet here…”</w:t>
+      </w:r>
+    </w:p>
+    <w:p>
+      <w:pPr>
+        <w:pStyle w:val="Normal"/>
+        <w:rPr/>
+      </w:pPr>
+      <w:r>
+        <w:rPr/>
+      </w:r>
+    </w:p>
+    <w:p>
+      <w:pPr>
+        <w:pStyle w:val="Normal"/>
+        <w:rPr/>
+      </w:pPr>
+      <w:r>
+        <w:rPr/>
+        <w:t>He waved the thin, very sleek looking piece of tech around. “Most of the infoscreens are connecting correctly, but a couple are returning error messages. That needs to be fixed. And that brings me to the last piece of business: Sepha, I need to know our current progress. If there was a fault in something electric, we need to make sure it didn't interfere with the nav computer. If Tareq shirked some of his duties, we need to make sure he at least performed all of the requisite burns.”</w:t>
+      </w:r>
+    </w:p>
+    <w:p>
+      <w:pPr>
+        <w:pStyle w:val="Normal"/>
+        <w:rPr/>
+      </w:pPr>
+      <w:r>
+        <w:rPr/>
+      </w:r>
+    </w:p>
+    <w:p>
+      <w:pPr>
+        <w:pStyle w:val="Normal"/>
+        <w:rPr/>
+      </w:pPr>
+      <w:r>
+        <w:rPr/>
+        <w:t>He looked at their expression to gauge their reactions and gave them one additional order.</w:t>
+      </w:r>
+    </w:p>
+    <w:p>
+      <w:pPr>
+        <w:pStyle w:val="Normal"/>
+        <w:rPr/>
+      </w:pPr>
+      <w:r>
+        <w:rPr/>
+      </w:r>
+    </w:p>
+    <w:p>
+      <w:pPr>
+        <w:pStyle w:val="Normal"/>
+        <w:rPr/>
+      </w:pPr>
+      <w:r>
+        <w:rPr/>
+        <w:t>“</w:t>
+      </w:r>
+      <w:r>
+        <w:rPr/>
+        <w:t xml:space="preserve">And we're not waking the rest of the crew. Especially not Tareq. We can deal with the infraction when we arrive at </w:t>
+      </w:r>
+      <w:r>
+        <w:rPr/>
+        <w:t>Barnards.</w:t>
+      </w:r>
+      <w:r>
+        <w:rPr/>
+        <w:t>”</w:t>
+      </w:r>
+    </w:p>
+    <w:p>
+      <w:pPr>
+        <w:pStyle w:val="Normal"/>
+        <w:rPr/>
+      </w:pPr>
+      <w:r>
+        <w:rPr/>
+      </w:r>
+    </w:p>
+    <w:p>
+      <w:pPr>
+        <w:pStyle w:val="Normal"/>
+        <w:rPr/>
+      </w:pPr>
+      <w:r>
+        <w:rPr/>
+        <w:t xml:space="preserve">At this, the crew was less impassive. </w:t>
+      </w:r>
+    </w:p>
+    <w:p>
+      <w:pPr>
+        <w:pStyle w:val="Normal"/>
+        <w:rPr/>
+      </w:pPr>
+      <w:r>
+        <w:rPr/>
+      </w:r>
+    </w:p>
+    <w:p>
+      <w:pPr>
+        <w:pStyle w:val="Normal"/>
+        <w:rPr/>
+      </w:pPr>
+      <w:r>
+        <w:rPr/>
+        <w:t>“</w:t>
+      </w:r>
+      <w:r>
+        <w:rPr/>
+        <w:t xml:space="preserve">Don't you think Tareq deserves a chance to explain himself?” Li asked. </w:t>
+      </w:r>
+    </w:p>
+    <w:p>
+      <w:pPr>
+        <w:pStyle w:val="Normal"/>
+        <w:rPr/>
+      </w:pPr>
+      <w:r>
+        <w:rPr/>
+      </w:r>
+    </w:p>
+    <w:p>
+      <w:pPr>
+        <w:pStyle w:val="Normal"/>
+        <w:rPr/>
+      </w:pPr>
+      <w:r>
+        <w:rPr/>
+        <w:t>“</w:t>
+      </w:r>
+      <w:r>
+        <w:rPr/>
+        <w:t>Fuck explaining.” Sepha interjected, suddenly furious. “Did Rojack get a chance to explain himself?”</w:t>
+      </w:r>
+    </w:p>
+    <w:p>
+      <w:pPr>
+        <w:pStyle w:val="Normal"/>
+        <w:rPr/>
+      </w:pPr>
+      <w:r>
+        <w:rPr/>
+      </w:r>
+    </w:p>
+    <w:p>
+      <w:pPr>
+        <w:pStyle w:val="Normal"/>
+        <w:rPr/>
+      </w:pPr>
+      <w:r>
+        <w:rPr/>
+        <w:t>“</w:t>
+      </w:r>
+      <w:r>
+        <w:rPr/>
+        <w:t>We don't know that Tareq caused it yet.” Li said.</w:t>
+      </w:r>
+    </w:p>
+    <w:p>
+      <w:pPr>
+        <w:pStyle w:val="Normal"/>
+        <w:rPr/>
+      </w:pPr>
+      <w:r>
+        <w:rPr/>
+      </w:r>
+    </w:p>
+    <w:p>
+      <w:pPr>
+        <w:pStyle w:val="Normal"/>
+        <w:rPr/>
+      </w:pPr>
+      <w:r>
+        <w:rPr/>
+        <w:t xml:space="preserve">The captain eyed both of the members. Sepha was probably as horrified as he was by this whole thing. Tareq was, after all, supposed to be under her command as a Helmsmen Second. </w:t>
+      </w:r>
+      <w:r>
+        <w:rPr/>
+        <w:t>He'd have to deal with that at some point.</w:t>
+      </w:r>
+      <w:r>
+        <w:rPr/>
+        <w:t xml:space="preserve"> </w:t>
+      </w:r>
+    </w:p>
+    <w:p>
+      <w:pPr>
+        <w:pStyle w:val="Normal"/>
+        <w:rPr/>
+      </w:pPr>
+      <w:r>
+        <w:rPr/>
+      </w:r>
+    </w:p>
+    <w:p>
+      <w:pPr>
+        <w:pStyle w:val="Normal"/>
+        <w:rPr/>
+      </w:pPr>
+      <w:r>
+        <w:rPr/>
+        <w:t>“</w:t>
+      </w:r>
+      <w:r>
+        <w:rPr/>
+        <w:t>Let keep this objective. Waking Tareq would just put everyone, especially him, on edge. We don't need that right now. Our duty is to ensure the success of the mission. We can yell at each other when we're basking under artificial light on Barnard II.”</w:t>
+      </w:r>
+    </w:p>
+    <w:p>
+      <w:pPr>
+        <w:pStyle w:val="Normal"/>
+        <w:rPr/>
+      </w:pPr>
+      <w:r>
+        <w:rPr/>
+      </w:r>
+    </w:p>
+    <w:p>
+      <w:pPr>
+        <w:pStyle w:val="Normal"/>
+        <w:rPr/>
+      </w:pPr>
+      <w:r>
+        <w:rPr/>
+        <w:t>“</w:t>
+      </w:r>
+      <w:r>
+        <w:rPr/>
+        <w:t>Hmm. Alright.” Sepha said, quieting down. “Its just so shocking. None of the aptitude tests hinted at anything. He passed with decent grades. I can't help but to feel responsible.”</w:t>
+      </w:r>
+    </w:p>
+    <w:p>
+      <w:pPr>
+        <w:pStyle w:val="Normal"/>
+        <w:rPr/>
+      </w:pPr>
+      <w:r>
+        <w:rPr/>
+      </w:r>
+    </w:p>
+    <w:p>
+      <w:pPr>
+        <w:pStyle w:val="Normal"/>
+        <w:rPr/>
+      </w:pPr>
+      <w:r>
+        <w:rPr/>
+        <w:t xml:space="preserve">But the captain just raised his hands, </w:t>
+      </w:r>
+      <w:r>
+        <w:rPr/>
+        <w:t>“As Li said, we don't know what caused the pod to malfunction. Lets figure that out. The sooner we can determine our status, the sooner we can continue. Alright?”</w:t>
+      </w:r>
+    </w:p>
+    <w:p>
+      <w:pPr>
+        <w:pStyle w:val="Normal"/>
+        <w:rPr/>
+      </w:pPr>
+      <w:r>
+        <w:rPr/>
+      </w:r>
+    </w:p>
+    <w:p>
+      <w:pPr>
+        <w:pStyle w:val="Normal"/>
+        <w:rPr/>
+      </w:pPr>
+      <w:r>
+        <w:rPr/>
+        <w:t>They nodded. He watched them file out of the room, but let out a deep sigh when they were gone.</w:t>
+      </w:r>
+    </w:p>
+    <w:p>
+      <w:pPr>
+        <w:pStyle w:val="Normal"/>
+        <w:rPr/>
+      </w:pPr>
+      <w:r>
+        <w:rPr/>
+      </w:r>
+    </w:p>
+    <w:p>
+      <w:pPr>
+        <w:pStyle w:val="Normal"/>
+        <w:rPr/>
+      </w:pPr>
+      <w:r>
+        <w:rPr/>
+        <w:t>However, it wasn't an hour or two when a knock came on Captain Kuznetsov's door.</w:t>
+      </w:r>
+    </w:p>
+    <w:p>
+      <w:pPr>
+        <w:pStyle w:val="Normal"/>
+        <w:rPr/>
+      </w:pPr>
+      <w:r>
+        <w:rPr/>
+      </w:r>
+    </w:p>
+    <w:p>
+      <w:pPr>
+        <w:pStyle w:val="Normal"/>
+        <w:rPr/>
+      </w:pPr>
+      <w:r>
+        <w:rPr/>
+        <w:t xml:space="preserve">It was Sepha. He was about to launch into a conciliatory speech about how the current circumstances weren't her fault and in fact she had performed correctly under abnormal events, but something stopped him before the first word came from his mouth. </w:t>
+      </w:r>
+    </w:p>
+    <w:p>
+      <w:pPr>
+        <w:pStyle w:val="Normal"/>
+        <w:rPr/>
+      </w:pPr>
+      <w:r>
+        <w:rPr/>
+      </w:r>
+    </w:p>
+    <w:p>
+      <w:pPr>
+        <w:pStyle w:val="Normal"/>
+        <w:rPr/>
+      </w:pPr>
+      <w:r>
+        <w:rPr/>
+        <w:t>Sepha was an interesting person. She was a bit of a hotshot at times, and said stupid things on occasion, but her skills had been unquestionable. But now she was not grinning or mad, her two usually states. She was in fact… scared?</w:t>
+      </w:r>
+    </w:p>
+    <w:p>
+      <w:pPr>
+        <w:pStyle w:val="Normal"/>
+        <w:rPr/>
+      </w:pPr>
+      <w:r>
+        <w:rPr/>
+      </w:r>
+    </w:p>
+    <w:p>
+      <w:pPr>
+        <w:pStyle w:val="Normal"/>
+        <w:rPr/>
+      </w:pPr>
+      <w:r>
+        <w:rPr/>
+        <w:t>“</w:t>
+      </w:r>
+      <w:r>
+        <w:rPr/>
+        <w:t>Helmsman?” he asked. She would explain whatever was causing that concern, or she wouldn't. No sense to pry.</w:t>
+      </w:r>
+    </w:p>
+    <w:p>
+      <w:pPr>
+        <w:pStyle w:val="Normal"/>
+        <w:rPr/>
+      </w:pPr>
+      <w:r>
+        <w:rPr/>
+      </w:r>
+    </w:p>
+    <w:p>
+      <w:pPr>
+        <w:pStyle w:val="Normal"/>
+        <w:rPr/>
+      </w:pPr>
+      <w:r>
+        <w:rPr/>
+        <w:t>“</w:t>
+      </w:r>
+      <w:r>
+        <w:rPr/>
+        <w:t xml:space="preserve">Captain.” </w:t>
+      </w:r>
+      <w:r>
+        <w:rPr/>
+        <w:t>She looked down the hallway to make sure the others weren't nearby before entering.</w:t>
+      </w:r>
+    </w:p>
+    <w:p>
+      <w:pPr>
+        <w:pStyle w:val="Normal"/>
+        <w:rPr/>
+      </w:pPr>
+      <w:r>
+        <w:rPr/>
+      </w:r>
+    </w:p>
+    <w:p>
+      <w:pPr>
+        <w:pStyle w:val="Normal"/>
+        <w:rPr/>
+      </w:pPr>
+      <w:r>
+        <w:rPr/>
+        <w:t xml:space="preserve"> </w:t>
+      </w:r>
+      <w:r>
+        <w:rPr/>
+        <w:t xml:space="preserve">He stared, one eyebrow raised, almost afraid to ask what had put her on edge. </w:t>
+      </w:r>
+    </w:p>
+    <w:p>
+      <w:pPr>
+        <w:pStyle w:val="Normal"/>
+        <w:rPr/>
+      </w:pPr>
+      <w:r>
+        <w:rPr/>
+      </w:r>
+    </w:p>
+    <w:p>
+      <w:pPr>
+        <w:pStyle w:val="Normal"/>
+        <w:rPr/>
+      </w:pPr>
+      <w:r>
+        <w:rPr/>
+        <w:t>“</w:t>
+      </w:r>
+      <w:r>
+        <w:rPr/>
+        <w:t>We have a bit of a problem.</w:t>
+      </w:r>
+      <w:r>
+        <w:rPr/>
+        <w:t>”</w:t>
+      </w:r>
+    </w:p>
+    <w:p>
+      <w:pPr>
+        <w:pStyle w:val="Normal"/>
+        <w:rPr/>
+      </w:pPr>
+      <w:r>
+        <w:rPr/>
+      </w:r>
+    </w:p>
+    <w:p>
+      <w:pPr>
+        <w:pStyle w:val="Normal"/>
+        <w:rPr/>
+      </w:pPr>
+      <w:r>
+        <w:rPr/>
+        <w:t>He crossed his arms. “What kind of problem?”</w:t>
+      </w:r>
+    </w:p>
+    <w:p>
+      <w:pPr>
+        <w:pStyle w:val="Normal"/>
+        <w:rPr/>
+      </w:pPr>
+      <w:r>
+        <w:rPr/>
+      </w:r>
+    </w:p>
+    <w:p>
+      <w:pPr>
+        <w:pStyle w:val="Normal"/>
+        <w:rPr/>
+      </w:pPr>
+      <w:r>
+        <w:rPr/>
+        <w:t>“</w:t>
+      </w:r>
+      <w:r>
+        <w:rPr/>
+        <w:t>The kind that kills us all.”</w:t>
+      </w:r>
+    </w:p>
+    <w:p>
+      <w:pPr>
+        <w:pStyle w:val="Normal"/>
+        <w:rPr/>
+      </w:pPr>
+      <w:r>
+        <w:rPr/>
+      </w:r>
+    </w:p>
+    <w:p>
+      <w:pPr>
+        <w:pStyle w:val="Normal"/>
+        <w:rPr/>
+      </w:pPr>
+      <w:r>
+        <w:rPr/>
+        <w:t>“</w:t>
+      </w:r>
+      <w:r>
+        <w:rPr/>
+        <w:t xml:space="preserve">Navigation error...” He heard the words slip from his mouth </w:t>
+      </w:r>
+    </w:p>
+    <w:p>
+      <w:pPr>
+        <w:pStyle w:val="Normal"/>
+        <w:rPr/>
+      </w:pPr>
+      <w:r>
+        <w:rPr/>
+      </w:r>
+    </w:p>
+    <w:p>
+      <w:pPr>
+        <w:pStyle w:val="Normal"/>
+        <w:rPr/>
+      </w:pPr>
+      <w:r>
+        <w:rPr/>
+        <w:t>His mind was churning, trying to think of how they could reroute. There were no other stars or gravitational objects in the vicinity, sling-shotting was out of the question. So the only tools they had was the remaining fuel in the reactor, most of which would be required to stop the ship when they arrived at their destination, regardless of where that ended up being. They would think of something. They had to.</w:t>
+      </w:r>
+    </w:p>
+    <w:p>
+      <w:pPr>
+        <w:pStyle w:val="Normal"/>
+        <w:rPr/>
+      </w:pPr>
+      <w:r>
+        <w:rPr/>
+      </w:r>
+    </w:p>
+    <w:p>
+      <w:pPr>
+        <w:pStyle w:val="Normal"/>
+        <w:rPr/>
+      </w:pPr>
+      <w:r>
+        <w:rPr/>
+        <w:t>“</w:t>
+      </w:r>
+      <w:r>
+        <w:rPr/>
+        <w:t xml:space="preserve">Navigation error.” Sepha confirmed. </w:t>
+      </w:r>
+    </w:p>
+    <w:p>
+      <w:pPr>
+        <w:pStyle w:val="Normal"/>
+        <w:rPr/>
+      </w:pPr>
+      <w:r>
+        <w:rPr/>
+      </w:r>
+    </w:p>
+    <w:p>
+      <w:pPr>
+        <w:pStyle w:val="Normal"/>
+        <w:rPr/>
+      </w:pPr>
+      <w:r>
+        <w:rPr/>
+        <w:t xml:space="preserve">Even anticipating the response didn't make it any better. </w:t>
+      </w:r>
+    </w:p>
+    <w:p>
+      <w:pPr>
+        <w:pStyle w:val="Normal"/>
+        <w:rPr/>
+      </w:pPr>
+      <w:r>
+        <w:rPr/>
+      </w:r>
+    </w:p>
+    <w:p>
+      <w:pPr>
+        <w:pStyle w:val="Normal"/>
+        <w:rPr/>
+      </w:pPr>
+      <w:r>
+        <w:rPr/>
+        <w:t>“</w:t>
+      </w:r>
+      <w:r>
+        <w:rPr/>
+        <w:t>How did it happen? Do you know? Can you show me the logs?”</w:t>
+      </w:r>
+    </w:p>
+    <w:p>
+      <w:pPr>
+        <w:pStyle w:val="Normal"/>
+        <w:rPr/>
+      </w:pPr>
+      <w:r>
+        <w:rPr/>
+      </w:r>
+    </w:p>
+    <w:p>
+      <w:pPr>
+        <w:pStyle w:val="Normal"/>
+        <w:rPr/>
+      </w:pPr>
+      <w:r>
+        <w:rPr/>
+        <w:t>“</w:t>
+      </w:r>
+      <w:r>
+        <w:rPr/>
+        <w:t xml:space="preserve">Yes. Its best that you see for yourself. I've been over it myself about a half dozen times. I didn't want to believe it… But the sensors agree. We've deviated by maybe twenty percent, mostly </w:t>
+      </w:r>
+      <w:r>
+        <w:rPr>
+          <w:i w:val="false"/>
+          <w:iCs w:val="false"/>
+        </w:rPr>
+        <w:t>out of the galactic plane. I'm still trying to figure out how the burn could have gone so wrong.</w:t>
+      </w:r>
+      <w:r>
+        <w:rPr/>
+        <w:t>”</w:t>
+      </w:r>
+    </w:p>
+    <w:p>
+      <w:pPr>
+        <w:pStyle w:val="Normal"/>
+        <w:rPr/>
+      </w:pPr>
+      <w:r>
+        <w:rPr/>
+      </w:r>
+    </w:p>
+    <w:p>
+      <w:pPr>
+        <w:pStyle w:val="Normal"/>
+        <w:rPr/>
+      </w:pPr>
+      <w:r>
+        <w:rPr/>
+        <w:t xml:space="preserve">He accompanied her down the hall to the end of the rotating section. They stepped somberly through the depressurized airlock and then floated through the next section till they came to the central computer unit which housed the navigation systems. </w:t>
+      </w:r>
+    </w:p>
+    <w:p>
+      <w:pPr>
+        <w:pStyle w:val="Normal"/>
+        <w:rPr/>
+      </w:pPr>
+      <w:r>
+        <w:rPr/>
+      </w:r>
+    </w:p>
+    <w:p>
+      <w:pPr>
+        <w:pStyle w:val="Normal"/>
+        <w:rPr/>
+      </w:pPr>
+      <w:r>
+        <w:rPr/>
+        <w:t xml:space="preserve">She stopped by the large screen and had to speak up over the whirr of the atmospheric systems which kept the computer systems within operational temperatures. </w:t>
+      </w:r>
+    </w:p>
+    <w:p>
+      <w:pPr>
+        <w:pStyle w:val="Normal"/>
+        <w:rPr/>
+      </w:pPr>
+      <w:r>
+        <w:rPr/>
+      </w:r>
+    </w:p>
+    <w:p>
+      <w:pPr>
+        <w:pStyle w:val="Normal"/>
+        <w:rPr/>
+      </w:pPr>
+      <w:r>
+        <w:rPr/>
+        <w:t>“</w:t>
+      </w:r>
+      <w:r>
+        <w:rPr/>
+        <w:t>Here. This is our plotted trajectory. The first hundred and thirteen sleeps and helmshifts went smoothly. However, right after Tareq went to sleep, looks like a week after, we ran into some interstellar gas cloud. It was too disperse to register on the forward scans, and the automation says we were going to fast to navigate it.”</w:t>
+      </w:r>
+    </w:p>
+    <w:p>
+      <w:pPr>
+        <w:pStyle w:val="Normal"/>
+        <w:rPr/>
+      </w:pPr>
+      <w:r>
+        <w:rPr/>
+      </w:r>
+    </w:p>
+    <w:p>
+      <w:pPr>
+        <w:pStyle w:val="Normal"/>
+        <w:rPr/>
+      </w:pPr>
+      <w:r>
+        <w:rPr/>
+        <w:t>She had brought up a diagram of their journey. He looked at the dotted path. Things had been going well. Three parties, so thirty years. The last time he and the rest of them had been awake was almost ten years ago and had everything gone right there would have only been one more. Fifty years of travel give or take.</w:t>
+      </w:r>
+    </w:p>
+    <w:p>
+      <w:pPr>
+        <w:pStyle w:val="Normal"/>
+        <w:rPr/>
+      </w:pPr>
+      <w:r>
+        <w:rPr/>
+      </w:r>
+    </w:p>
+    <w:p>
+      <w:pPr>
+        <w:pStyle w:val="Normal"/>
+        <w:rPr/>
+      </w:pPr>
+      <w:r>
+        <w:rPr/>
+        <w:t>“</w:t>
+      </w:r>
+      <w:r>
+        <w:rPr/>
+        <w:t>What the automation didn't, or wasn't able to realize was that the gas cloud had some significant velocity to it: A High Velocity Cloud. We know about them, but no ship has ever actually been through one. I guess until now.”</w:t>
+      </w:r>
+    </w:p>
+    <w:p>
+      <w:pPr>
+        <w:pStyle w:val="Normal"/>
+        <w:rPr/>
+      </w:pPr>
+      <w:r>
+        <w:rPr/>
+      </w:r>
+    </w:p>
+    <w:p>
+      <w:pPr>
+        <w:pStyle w:val="Normal"/>
+        <w:rPr/>
+      </w:pPr>
+      <w:r>
+        <w:rPr/>
+        <w:t>“</w:t>
+      </w:r>
+      <w:r>
+        <w:rPr/>
+        <w:t>So it pushed us off course. Did it cause any damage? Why didn't the navigation correct?”</w:t>
+      </w:r>
+    </w:p>
+    <w:p>
+      <w:pPr>
+        <w:pStyle w:val="Normal"/>
+        <w:rPr/>
+      </w:pPr>
+      <w:r>
+        <w:rPr/>
+      </w:r>
+    </w:p>
+    <w:p>
+      <w:pPr>
+        <w:pStyle w:val="Normal"/>
+        <w:rPr/>
+      </w:pPr>
+      <w:r>
+        <w:rPr/>
+        <w:t>“</w:t>
+      </w:r>
+      <w:r>
+        <w:rPr/>
+        <w:t>No damage, but as far as correction, that’s where my investigation is right now. These are complicated systems and this is highly unexpected input for them. Space is usually empty, and if you do hit something it usually kills you.”</w:t>
+      </w:r>
+    </w:p>
+    <w:p>
+      <w:pPr>
+        <w:pStyle w:val="Normal"/>
+        <w:rPr/>
+      </w:pPr>
+      <w:r>
+        <w:rPr/>
+      </w:r>
+    </w:p>
+    <w:p>
+      <w:pPr>
+        <w:pStyle w:val="Normal"/>
+        <w:rPr/>
+      </w:pPr>
+      <w:r>
+        <w:rPr/>
+        <w:t>“</w:t>
+      </w:r>
+      <w:r>
+        <w:rPr/>
+        <w:t xml:space="preserve">Sounds like someone needs to have a word with whoever contracted out the software.” he said, making a note. Risking the lives of a hundred people was significant, even volunteers. The software was supposed to deal with this kind of problem. Although it would take almost six years for whatever legal action he wanted to consider to actually get back to earth. </w:t>
+      </w:r>
+    </w:p>
+    <w:p>
+      <w:pPr>
+        <w:pStyle w:val="Normal"/>
+        <w:rPr/>
+      </w:pPr>
+      <w:r>
+        <w:rPr/>
+      </w:r>
+    </w:p>
+    <w:p>
+      <w:pPr>
+        <w:pStyle w:val="Normal"/>
+        <w:rPr/>
+      </w:pPr>
+      <w:r>
+        <w:rPr/>
+        <w:t>Sepha shrugged. “You can't account for everything. Presumably they were more concerned about more conventional problems, coordinate drift, power loss, impact redundancy.”</w:t>
+      </w:r>
+    </w:p>
+    <w:p>
+      <w:pPr>
+        <w:pStyle w:val="Normal"/>
+        <w:rPr/>
+      </w:pPr>
+      <w:r>
+        <w:rPr/>
+      </w:r>
+    </w:p>
+    <w:p>
+      <w:pPr>
+        <w:pStyle w:val="Normal"/>
+        <w:rPr/>
+      </w:pPr>
+      <w:r>
+        <w:rPr/>
+        <w:t>“</w:t>
+      </w:r>
+      <w:r>
+        <w:rPr/>
+        <w:t>So we're off course. Do you project we have enough fuel to reroute back to Barnard II?”</w:t>
+      </w:r>
+    </w:p>
+    <w:p>
+      <w:pPr>
+        <w:pStyle w:val="Normal"/>
+        <w:rPr/>
+      </w:pPr>
+      <w:r>
+        <w:rPr/>
+      </w:r>
+    </w:p>
+    <w:p>
+      <w:pPr>
+        <w:pStyle w:val="Normal"/>
+        <w:rPr/>
+      </w:pPr>
+      <w:r>
+        <w:rPr/>
+        <w:t>“</w:t>
+      </w:r>
+      <w:r>
+        <w:rPr/>
+        <w:t>I think so. Hitting the cloud was a double edged sword. It may have moved us out of the way, messed with our trajectory, but it also slowed us down.”</w:t>
+      </w:r>
+    </w:p>
+    <w:p>
+      <w:pPr>
+        <w:pStyle w:val="Normal"/>
+        <w:rPr/>
+      </w:pPr>
+      <w:r>
+        <w:rPr/>
+      </w:r>
+    </w:p>
+    <w:p>
+      <w:pPr>
+        <w:pStyle w:val="Normal"/>
+        <w:rPr/>
+      </w:pPr>
+      <w:r>
+        <w:rPr/>
+        <w:t>“</w:t>
+      </w:r>
+      <w:r>
+        <w:rPr/>
+        <w:t>Ah, normally that would have been horrible but we were already so far along...”</w:t>
+      </w:r>
+    </w:p>
+    <w:p>
+      <w:pPr>
+        <w:pStyle w:val="Normal"/>
+        <w:rPr/>
+      </w:pPr>
+      <w:r>
+        <w:rPr/>
+      </w:r>
+    </w:p>
+    <w:p>
+      <w:pPr>
+        <w:pStyle w:val="Normal"/>
+        <w:rPr/>
+      </w:pPr>
+      <w:r>
+        <w:rPr/>
+        <w:t>“</w:t>
+      </w:r>
+      <w:r>
+        <w:rPr/>
+        <w:t>Right. Even with the manual course correction needed, and if my models are correct, we actually come out slightly fuel positive from the whole thing.”</w:t>
+      </w:r>
+    </w:p>
+    <w:p>
+      <w:pPr>
+        <w:pStyle w:val="Normal"/>
+        <w:rPr/>
+      </w:pPr>
+      <w:r>
+        <w:rPr/>
+      </w:r>
+    </w:p>
+    <w:p>
+      <w:pPr>
+        <w:pStyle w:val="Normal"/>
+        <w:rPr/>
+      </w:pPr>
+      <w:r>
+        <w:rPr/>
+        <w:t>“</w:t>
+      </w:r>
+      <w:r>
+        <w:rPr/>
+        <w:t>Even accounting for the drain from the extra time?”</w:t>
+      </w:r>
+    </w:p>
+    <w:p>
+      <w:pPr>
+        <w:pStyle w:val="Normal"/>
+        <w:rPr/>
+      </w:pPr>
+      <w:r>
+        <w:rPr/>
+      </w:r>
+    </w:p>
+    <w:p>
+      <w:pPr>
+        <w:pStyle w:val="Normal"/>
+        <w:rPr/>
+      </w:pPr>
+      <w:r>
+        <w:rPr/>
+        <w:t>“</w:t>
+      </w:r>
+      <w:r>
+        <w:rPr/>
+        <w:t>Even so. But that extra time isn't nothing. We just added another five years to the mission.”</w:t>
+      </w:r>
+    </w:p>
+    <w:p>
+      <w:pPr>
+        <w:pStyle w:val="Normal"/>
+        <w:rPr/>
+      </w:pPr>
+      <w:r>
+        <w:rPr/>
+      </w:r>
+    </w:p>
+    <w:p>
+      <w:pPr>
+        <w:pStyle w:val="Normal"/>
+        <w:rPr/>
+      </w:pPr>
+      <w:r>
+        <w:rPr/>
+        <w:t>A crease appeared unwanted on the captains face. “You sure? Five years?”</w:t>
+      </w:r>
+    </w:p>
+    <w:p>
+      <w:pPr>
+        <w:pStyle w:val="Normal"/>
+        <w:rPr/>
+      </w:pPr>
+      <w:r>
+        <w:rPr/>
+      </w:r>
+    </w:p>
+    <w:p>
+      <w:pPr>
+        <w:pStyle w:val="Normal"/>
+        <w:rPr/>
+      </w:pPr>
+      <w:r>
+        <w:rPr/>
+        <w:t>“</w:t>
+      </w:r>
+      <w:r>
+        <w:rPr/>
+        <w:t>Look like it. Ill be able to give you better numbers when we come to a decision about whether to continue using the automated system.”</w:t>
+      </w:r>
+    </w:p>
+    <w:p>
+      <w:pPr>
+        <w:pStyle w:val="Normal"/>
+        <w:rPr/>
+      </w:pPr>
+      <w:r>
+        <w:rPr/>
+      </w:r>
+    </w:p>
+    <w:p>
+      <w:pPr>
+        <w:pStyle w:val="Normal"/>
+        <w:rPr/>
+      </w:pPr>
+      <w:r>
+        <w:rPr/>
+        <w:t>“</w:t>
+      </w:r>
+      <w:r>
+        <w:rPr/>
+        <w:t>If five years is what it takes, that’s what it takes.” he said, mostly to himself. “Its just us and physics out here.”</w:t>
+      </w:r>
+    </w:p>
+    <w:p>
+      <w:pPr>
+        <w:pStyle w:val="Normal"/>
+        <w:rPr/>
+      </w:pPr>
+      <w:r>
+        <w:rPr/>
+        <w:t>“</w:t>
+      </w:r>
+      <w:r>
+        <w:rPr/>
+        <w:t xml:space="preserve">Speaking of what it takes, I'll level with you. If its just me working on this, we might arrive before I figure out whats wrong. I'm a navigator. I can come up with trajectories all day long and they'll all be flyable. But these new systems are fiendishly complicated, </w:t>
+      </w:r>
+      <w:r>
+        <w:rPr/>
+        <w:t>and I didn't write them</w:t>
+      </w:r>
+      <w:r>
+        <w:rPr/>
+        <w:t>. I'm going to need extra sets of eyes to double check my investigation.”</w:t>
+      </w:r>
+    </w:p>
+    <w:p>
+      <w:pPr>
+        <w:pStyle w:val="Normal"/>
+        <w:rPr/>
+      </w:pPr>
+      <w:r>
+        <w:rPr/>
+      </w:r>
+    </w:p>
+    <w:p>
+      <w:pPr>
+        <w:pStyle w:val="Normal"/>
+        <w:rPr/>
+      </w:pPr>
+      <w:r>
+        <w:rPr/>
+        <w:t>“</w:t>
+      </w:r>
+      <w:r>
+        <w:rPr/>
+        <w:t>Do you need Lidia?</w:t>
+      </w:r>
+      <w:r>
+        <w:rPr/>
+        <w:t>”</w:t>
+      </w:r>
+    </w:p>
+    <w:p>
+      <w:pPr>
+        <w:pStyle w:val="Normal"/>
+        <w:rPr/>
+      </w:pPr>
+      <w:r>
+        <w:rPr/>
+      </w:r>
+    </w:p>
+    <w:p>
+      <w:pPr>
+        <w:pStyle w:val="Normal"/>
+        <w:rPr/>
+      </w:pPr>
+      <w:r>
+        <w:rPr/>
+        <w:t>“</w:t>
+      </w:r>
+      <w:r>
+        <w:rPr/>
+        <w:t>Not her specifically, although I'll take as many cycles from her as you allow me to. I imagine there are other things you need her to be doing. But I do need someone with some computer chops. And some of my other helmsmen.</w:t>
+      </w:r>
+      <w:r>
+        <w:rPr/>
+        <w:t>”</w:t>
+      </w:r>
+    </w:p>
+    <w:p>
+      <w:pPr>
+        <w:pStyle w:val="Normal"/>
+        <w:rPr/>
+      </w:pPr>
+      <w:r>
+        <w:rPr/>
+      </w:r>
+    </w:p>
+    <w:p>
+      <w:pPr>
+        <w:pStyle w:val="Normal"/>
+        <w:rPr/>
+      </w:pPr>
+      <w:r>
+        <w:rPr/>
+        <w:t>“</w:t>
+      </w:r>
+      <w:r>
+        <w:rPr/>
+        <w:t>You realize the more people we tell about this, the more likely it is that we're going to have some sort of disciplinary problem. That's why I only woke the people I did.</w:t>
+      </w:r>
+      <w:r>
+        <w:rPr/>
+        <w:t>”</w:t>
+      </w:r>
+    </w:p>
+    <w:p>
+      <w:pPr>
+        <w:pStyle w:val="Normal"/>
+        <w:rPr/>
+      </w:pPr>
+      <w:r>
+        <w:rPr/>
+      </w:r>
+    </w:p>
+    <w:p>
+      <w:pPr>
+        <w:pStyle w:val="Normal"/>
+        <w:rPr/>
+      </w:pPr>
+      <w:r>
+        <w:rPr/>
+        <w:t>“</w:t>
+      </w:r>
+      <w:r>
+        <w:rPr/>
+        <w:t>Hmm…</w:t>
+      </w:r>
+      <w:r>
+        <w:rPr/>
+        <w:t xml:space="preserve"> Well, how about we pass it off as a training exercise?</w:t>
+      </w:r>
+      <w:r>
+        <w:rPr/>
+        <w:t>”</w:t>
+      </w:r>
+    </w:p>
+    <w:p>
+      <w:pPr>
+        <w:pStyle w:val="Normal"/>
+        <w:rPr/>
+      </w:pPr>
+      <w:r>
+        <w:rPr/>
+      </w:r>
+    </w:p>
+    <w:p>
+      <w:pPr>
+        <w:pStyle w:val="Normal"/>
+        <w:rPr/>
+      </w:pPr>
+      <w:r>
+        <w:rPr/>
+        <w:t xml:space="preserve">He paused for a moment, scratching his beard. He disliked lying to the crew, but he also needed to deal with the outrage that would occur if they told the truth. </w:t>
+      </w:r>
+    </w:p>
+    <w:p>
+      <w:pPr>
+        <w:pStyle w:val="Normal"/>
+        <w:rPr/>
+      </w:pPr>
+      <w:r>
+        <w:rPr/>
+      </w:r>
+    </w:p>
+    <w:p>
+      <w:pPr>
+        <w:pStyle w:val="Normal"/>
+        <w:rPr/>
+      </w:pPr>
+      <w:r>
+        <w:rPr/>
+        <w:t>“</w:t>
+      </w:r>
+      <w:r>
+        <w:rPr/>
+        <w:t>Ill think about it. For now, we can...”</w:t>
+      </w:r>
+    </w:p>
+    <w:p>
+      <w:pPr>
+        <w:pStyle w:val="Normal"/>
+        <w:rPr/>
+      </w:pPr>
+      <w:r>
+        <w:rPr/>
+      </w:r>
+    </w:p>
+    <w:p>
+      <w:pPr>
+        <w:pStyle w:val="Normal"/>
+        <w:rPr/>
+      </w:pPr>
+      <w:r>
+        <w:rPr/>
+        <w:t xml:space="preserve">A small screen flashed up on the nav computer, and an alert sound played. </w:t>
+      </w:r>
+    </w:p>
+    <w:p>
+      <w:pPr>
+        <w:pStyle w:val="Normal"/>
+        <w:rPr/>
+      </w:pPr>
+      <w:r>
+        <w:rPr/>
+      </w:r>
+    </w:p>
+    <w:p>
+      <w:pPr>
+        <w:pStyle w:val="Normal"/>
+        <w:rPr/>
+      </w:pPr>
+      <w:r>
+        <w:rPr/>
+        <w:t xml:space="preserve">It took a moment for the captain to make sense of it because the message was highly technical, but Sepha grasped the implications instantly. </w:t>
+      </w:r>
+    </w:p>
+    <w:p>
+      <w:pPr>
+        <w:pStyle w:val="Normal"/>
+        <w:rPr/>
+      </w:pPr>
+      <w:r>
+        <w:rPr/>
+      </w:r>
+    </w:p>
+    <w:p>
+      <w:pPr>
+        <w:pStyle w:val="Normal"/>
+        <w:rPr/>
+      </w:pPr>
+      <w:r>
+        <w:rPr/>
+        <w:t>“</w:t>
+      </w:r>
+      <w:r>
+        <w:rPr/>
+        <w:t>Thats… that’s impossible… Well, not impossible per se. Just infinitely unlikely.” He had lost her attention; she was fully focued on the screen now, working through logs and sensor output.</w:t>
+      </w:r>
+    </w:p>
+    <w:p>
+      <w:pPr>
+        <w:pStyle w:val="Normal"/>
+        <w:rPr/>
+      </w:pPr>
+      <w:r>
+        <w:rPr/>
+      </w:r>
+    </w:p>
+    <w:p>
+      <w:pPr>
+        <w:pStyle w:val="Normal"/>
+        <w:rPr/>
+      </w:pPr>
+      <w:r>
+        <w:rPr/>
+        <w:t>“</w:t>
+      </w:r>
+      <w:r>
+        <w:rPr/>
+        <w:t>Those are the forward range scans right?</w:t>
+      </w:r>
+      <w:r>
+        <w:rPr/>
+        <w:t>”</w:t>
+      </w:r>
+    </w:p>
+    <w:p>
+      <w:pPr>
+        <w:pStyle w:val="Normal"/>
+        <w:rPr/>
+      </w:pPr>
+      <w:r>
+        <w:rPr/>
+      </w:r>
+    </w:p>
+    <w:p>
+      <w:pPr>
+        <w:pStyle w:val="Normal"/>
+        <w:rPr/>
+      </w:pPr>
+      <w:r>
+        <w:rPr/>
+        <w:t>“</w:t>
+      </w:r>
+      <w:r>
+        <w:rPr/>
+        <w:t>Yes...</w:t>
+      </w:r>
+      <w:r>
+        <w:rPr/>
+        <w:t xml:space="preserve">” </w:t>
+      </w:r>
+      <w:r>
+        <w:rPr/>
+        <w:t xml:space="preserve">She said, distracted, her fingers flying across the keyboard. Windows were filling up the screen and her gaze shifted from one to another. </w:t>
+      </w:r>
+    </w:p>
+    <w:p>
+      <w:pPr>
+        <w:pStyle w:val="Normal"/>
+        <w:rPr/>
+      </w:pPr>
+      <w:r>
+        <w:rPr/>
+      </w:r>
+    </w:p>
+    <w:p>
+      <w:pPr>
+        <w:pStyle w:val="Normal"/>
+        <w:rPr/>
+      </w:pPr>
+      <w:r>
+        <w:rPr/>
+        <w:t>“</w:t>
+      </w:r>
+      <w:r>
+        <w:rPr/>
+        <w:t>And those numbers are much higher than what I'd expect. Could it be more gas?</w:t>
+      </w:r>
+      <w:r>
+        <w:rPr/>
+        <w:t>”</w:t>
+      </w:r>
+    </w:p>
+    <w:p>
+      <w:pPr>
+        <w:pStyle w:val="Normal"/>
+        <w:rPr/>
+      </w:pPr>
+      <w:r>
+        <w:rPr/>
+      </w:r>
+    </w:p>
+    <w:p>
+      <w:pPr>
+        <w:pStyle w:val="Normal"/>
+        <w:rPr/>
+      </w:pPr>
+      <w:r>
+        <w:rPr/>
+        <w:t>“</w:t>
+      </w:r>
+      <w:r>
+        <w:rPr/>
+        <w:t>It could, but it wouldn't explain these other results…</w:t>
+      </w:r>
+      <w:r>
+        <w:rPr/>
+        <w:t xml:space="preserve">” </w:t>
+      </w:r>
+      <w:r>
+        <w:rPr/>
+        <w:t>She trailed off. She was in her zone. He knew when to let people work. But he also couldn't completely ignore the anticipation or concern of whatever new conflict was presumably heading their way.</w:t>
+      </w:r>
+    </w:p>
+    <w:p>
+      <w:pPr>
+        <w:pStyle w:val="Normal"/>
+        <w:rPr/>
+      </w:pPr>
+      <w:r>
+        <w:rPr/>
+      </w:r>
+    </w:p>
+    <w:p>
+      <w:pPr>
+        <w:pStyle w:val="Normal"/>
+        <w:rPr/>
+      </w:pPr>
+      <w:r>
+        <w:rPr/>
+        <w:t>“…</w:t>
+      </w:r>
+      <w:r>
+        <w:rPr/>
+        <w:t>Not gas then.</w:t>
+      </w:r>
+      <w:r>
+        <w:rPr/>
+        <w:t xml:space="preserve">” </w:t>
+      </w:r>
+      <w:r>
+        <w:rPr/>
+        <w:t xml:space="preserve">She finished writing some query up and waited for a second, the results splaying down the screen. </w:t>
+      </w:r>
+    </w:p>
+    <w:p>
+      <w:pPr>
+        <w:pStyle w:val="Normal"/>
+        <w:rPr/>
+      </w:pPr>
+      <w:r>
+        <w:rPr/>
+      </w:r>
+    </w:p>
+    <w:p>
+      <w:pPr>
+        <w:pStyle w:val="Normal"/>
+        <w:rPr/>
+      </w:pPr>
+      <w:r>
+        <w:rPr/>
+        <w:t>“</w:t>
+      </w:r>
+      <w:r>
+        <w:rPr/>
+        <w:t>Well. Congratulations Captain. We just found ourselves an exoplanet.</w:t>
+      </w:r>
+      <w:r>
+        <w:rPr/>
+        <w:t>”</w:t>
+      </w:r>
+    </w:p>
+    <w:p>
+      <w:pPr>
+        <w:pStyle w:val="Normal"/>
+        <w:rPr/>
+      </w:pPr>
+      <w:r>
+        <w:rPr/>
+      </w:r>
+    </w:p>
+    <w:p>
+      <w:pPr>
+        <w:pStyle w:val="Normal"/>
+        <w:rPr/>
+      </w:pPr>
+      <w:r>
+        <w:rPr/>
+      </w:r>
+    </w:p>
+    <w:p>
+      <w:pPr>
+        <w:pStyle w:val="Normal"/>
+        <w:rPr/>
+      </w:pPr>
+      <w:r>
+        <w:rPr/>
+      </w:r>
+    </w:p>
+    <w:p>
+      <w:pPr>
+        <w:pStyle w:val="Normal"/>
+        <w:rPr/>
+      </w:pPr>
+      <w:r>
+        <w:rPr/>
+      </w:r>
+    </w:p>
+    <w:p>
+      <w:pPr>
+        <w:pStyle w:val="Normal"/>
+        <w:rPr/>
+      </w:pPr>
+      <w:r>
+        <w:rPr/>
       </w:r>
     </w:p>
     <w:sectPr>
@@ -449,6 +2088,7 @@
       <w:pgNumType w:fmt="decimal"/>
       <w:formProt w:val="false"/>
       <w:textDirection w:val="lrTb"/>
+      <w:docGrid w:type="default" w:linePitch="240" w:charSpace="4294961151"/>
     </w:sectPr>
   </w:body>
 </w:document>
@@ -460,7 +2100,6 @@
     <w:rPrDefault>
       <w:rPr>
         <w:rFonts w:ascii="Liberation Serif" w:hAnsi="Liberation Serif" w:eastAsia="SimSun" w:cs="Lucida Sans"/>
-        <w:sz w:val="24"/>
         <w:szCs w:val="24"/>
         <w:lang w:val="en-US" w:eastAsia="zh-CN" w:bidi="hi-IN"/>
       </w:rPr>
@@ -474,10 +2113,12 @@
     <w:qFormat/>
     <w:pPr>
       <w:widowControl w:val="false"/>
+      <w:bidi w:val="0"/>
+      <w:jc w:val="left"/>
     </w:pPr>
     <w:rPr>
       <w:rFonts w:ascii="Liberation Serif" w:hAnsi="Liberation Serif" w:eastAsia="SimSun" w:cs="Lucida Sans"/>
-      <w:color w:val="auto"/>
+      <w:color w:val="00000A"/>
       <w:sz w:val="24"/>
       <w:szCs w:val="24"/>
       <w:lang w:val="en-US" w:eastAsia="zh-CN" w:bidi="hi-IN"/>

</xml_diff>